<commit_message>
v2 update prompts and better UI
</commit_message>
<xml_diff>
--- a/Resume_template.docx
+++ b/Resume_template.docx
@@ -8,7 +8,7 @@
         <w:autoSpaceDE/>
         <w:autoSpaceDN/>
         <w:spacing w:before="20" w:after="20"/>
-        <w:jc w:val="both"/>
+        <w:jc w:val="center"/>
         <w:rPr>
           <w:rFonts w:eastAsia="Times New Roman"/>
           <w:b/>
@@ -31,39 +31,6 @@
         </w:rPr>
         <w:t>BHANU PRAKASH REDDY GUNDAM</w:t>
       </w:r>
-      <w:r>
-        <w:rPr>
-          <w:b/>
-          <w:bCs/>
-          <w:color w:val="000000"/>
-          <w:sz w:val="32"/>
-          <w:szCs w:val="32"/>
-          <w:lang w:val="en-IN" w:eastAsia="en-IN"/>
-        </w:rPr>
-        <w:tab/>
-      </w:r>
-      <w:r>
-        <w:rPr>
-          <w:b/>
-          <w:bCs/>
-          <w:color w:val="000000"/>
-          <w:sz w:val="32"/>
-          <w:szCs w:val="32"/>
-          <w:lang w:val="en-IN" w:eastAsia="en-IN"/>
-        </w:rPr>
-        <w:tab/>
-      </w:r>
-      <w:r>
-        <w:rPr>
-          <w:b/>
-          <w:bCs/>
-          <w:color w:val="000000"/>
-          <w:sz w:val="32"/>
-          <w:szCs w:val="32"/>
-          <w:lang w:val="en-IN" w:eastAsia="en-IN"/>
-        </w:rPr>
-        <w:tab/>
-      </w:r>
     </w:p>
     <w:p>
       <w:pPr>
@@ -71,7 +38,7 @@
         <w:autoSpaceDE/>
         <w:autoSpaceDN/>
         <w:spacing w:before="20" w:after="20"/>
-        <w:jc w:val="both"/>
+        <w:jc w:val="center"/>
         <w:rPr>
           <w:rFonts w:eastAsia="Times New Roman"/>
           <w:color w:val="000000"/>
@@ -249,6 +216,61 @@
         <w:t>bhanudotpy</w:t>
       </w:r>
       <w:proofErr w:type="spellEnd"/>
+    </w:p>
+    <w:p>
+      <w:pPr>
+        <w:pStyle w:val="Header"/>
+        <w:spacing w:before="80" w:after="40"/>
+        <w:rPr>
+          <w:rFonts w:ascii="Calibri" w:hAnsi="Calibri" w:cs="Calibri"/>
+          <w:color w:val="4F81BD" w:themeColor="accent1"/>
+          <w:szCs w:val="20"/>
+          <w:lang w:val="en-IN" w:eastAsia="en-IN"/>
+        </w:rPr>
+      </w:pPr>
+      <w:r>
+        <w:rPr>
+          <w:rFonts w:ascii="Calibri" w:hAnsi="Calibri" w:cs="Calibri"/>
+          <w:color w:val="4F81BD" w:themeColor="accent1"/>
+          <w:szCs w:val="20"/>
+        </w:rPr>
+        <w:t>Summary</w:t>
+      </w:r>
+    </w:p>
+    <w:p>
+      <w:pPr>
+        <w:rPr>
+          <w:sz w:val="20"/>
+          <w:szCs w:val="20"/>
+          <w:lang w:val="en-IN" w:eastAsia="en-IN"/>
+        </w:rPr>
+      </w:pPr>
+      <w:r>
+        <w:rPr>
+          <w:sz w:val="20"/>
+          <w:szCs w:val="20"/>
+          <w:lang w:val="en-IN" w:eastAsia="en-IN"/>
+        </w:rPr>
+        <w:t>[</w:t>
+      </w:r>
+      <w:proofErr w:type="spellStart"/>
+      <w:r>
+        <w:rPr>
+          <w:sz w:val="20"/>
+          <w:szCs w:val="20"/>
+          <w:lang w:val="en-IN" w:eastAsia="en-IN"/>
+        </w:rPr>
+        <w:t>summary_text</w:t>
+      </w:r>
+      <w:proofErr w:type="spellEnd"/>
+      <w:r>
+        <w:rPr>
+          <w:sz w:val="20"/>
+          <w:szCs w:val="20"/>
+          <w:lang w:val="en-IN" w:eastAsia="en-IN"/>
+        </w:rPr>
+        <w:t>]</w:t>
+      </w:r>
     </w:p>
     <w:p>
       <w:pPr>

</xml_diff>